<commit_message>
Emphasized that the Paper Tree use case is just an LP rather than a MIP
</commit_message>
<xml_diff>
--- a/papertree/docs/papertree.docx
+++ b/papertree/docs/papertree.docx
@@ -5533,15 +5533,7 @@
         <w:jc w:val="both"/>
       </w:pPr>
       <w:r>
-        <w:t xml:space="preserve">The implementation code uses </w:t>
-      </w:r>
-      <w:proofErr w:type="gramStart"/>
-      <w:r>
-        <w:t>exactly the same</w:t>
-      </w:r>
-      <w:proofErr w:type="gramEnd"/>
-      <w:r>
-        <w:t xml:space="preserve"> notation adopted in the data model. Although the code is written in a programming language, think of the code as the formulation typed in a different format. The more alike they are, the easier to maintain.</w:t>
+        <w:t>The implementation code uses exactly the same notation adopted in the data model. Although the code is written in a programming language, think of the code as the formulation typed in a different format. The more alike they are, the easier to maintain.</w:t>
       </w:r>
     </w:p>
     <w:p>
@@ -5687,6 +5679,9 @@
     <w:p>
       <w:pPr>
         <w:jc w:val="both"/>
+        <w:rPr>
+          <w:rFonts w:eastAsiaTheme="minorEastAsia"/>
+        </w:rPr>
       </w:pPr>
       <w:r>
         <w:rPr>
@@ -5694,6 +5689,13 @@
           <w:bCs/>
         </w:rPr>
         <w:t>OBS</w:t>
+      </w:r>
+      <w:r>
+        <w:rPr>
+          <w:b/>
+          <w:bCs/>
+        </w:rPr>
+        <w:t>1</w:t>
       </w:r>
       <w:r>
         <w:t xml:space="preserve">: Not all </w:t>
@@ -5815,10 +5817,35 @@
     </w:p>
     <w:p>
       <w:pPr>
+        <w:jc w:val="both"/>
+      </w:pPr>
+      <w:r>
+        <w:rPr>
+          <w:b/>
+          <w:bCs/>
+        </w:rPr>
+        <w:lastRenderedPageBreak/>
+        <w:t>OBS</w:t>
+      </w:r>
+      <w:r>
+        <w:rPr>
+          <w:b/>
+          <w:bCs/>
+        </w:rPr>
+        <w:t>2</w:t>
+      </w:r>
+      <w:r>
+        <w:t>:</w:t>
+      </w:r>
+      <w:r>
+        <w:t xml:space="preserve"> All the decision variables in this formulation are continuous. Which means that this problem is in fact a linear program (LP)! Integer variables will show up in more complex versions of this use case which accounts for harvesting decisions.</w:t>
+      </w:r>
+    </w:p>
+    <w:p>
+      <w:pPr>
         <w:pStyle w:val="Heading3"/>
       </w:pPr>
       <w:r>
-        <w:lastRenderedPageBreak/>
         <w:t>Constraints</w:t>
       </w:r>
     </w:p>
@@ -6829,6 +6856,7 @@
         <w:rPr>
           <w:rFonts w:eastAsiaTheme="minorEastAsia"/>
         </w:rPr>
+        <w:lastRenderedPageBreak/>
         <w:t>Mr. Mip has taken care of Node 5 with the demand constraints, which are a kind of flow balance constraints. When he asked about the availability of pulpwood and sawtimber from the forest, Paper Tree said to assume for now that there is sufficient supply. Therefore, no constraint is needed for Node 1.</w:t>
       </w:r>
     </w:p>
@@ -6857,7 +6885,6 @@
         <w:rPr>
           <w:rFonts w:eastAsiaTheme="minorEastAsia"/>
         </w:rPr>
-        <w:lastRenderedPageBreak/>
         <w:t>Considering the output ratios of chips from pulpwood, Mr. Mip arrived at the following flow balance constraint for the pulpwood mill.</w:t>
       </w:r>
     </w:p>
@@ -8646,6 +8673,7 @@
         <w:jc w:val="both"/>
       </w:pPr>
       <w:r>
+        <w:lastRenderedPageBreak/>
         <w:t>Therefore, Mr. Mip obtained the total revenue as follows:</w:t>
       </w:r>
     </w:p>
@@ -9187,7 +9215,6 @@
         <w:jc w:val="both"/>
       </w:pPr>
       <w:r>
-        <w:lastRenderedPageBreak/>
         <w:t>Therefore, Mr. Mip obtained the total revenue as follows:</w:t>
       </w:r>
     </w:p>
@@ -12548,15 +12575,7 @@
         <w:jc w:val="both"/>
       </w:pPr>
       <w:r>
-        <w:t xml:space="preserve">Next is an implementation of this formulation. In this version, the data parameters are hard-coded. Mr. </w:t>
-      </w:r>
-      <w:proofErr w:type="spellStart"/>
-      <w:r>
-        <w:t>Mip’s</w:t>
-      </w:r>
-      <w:proofErr w:type="spellEnd"/>
-      <w:r>
-        <w:t xml:space="preserve"> version reads the data directly from csv files, which is recommended. </w:t>
+        <w:t xml:space="preserve">Next is an implementation of this formulation. In this version, the data parameters are hard-coded. Mr. Mip’s version reads the data directly from csv files, which is recommended. </w:t>
       </w:r>
       <w:bookmarkStart w:id="1" w:name="_Hlk46272268"/>
       <w:r>
@@ -12628,7 +12647,7 @@
             <w10:borderbottom type="single" width="4"/>
             <w10:borderright type="single" width="4"/>
           </v:shape>
-          <o:OLEObject Type="Embed" ProgID="Word.OpenDocumentText.12" ShapeID="_x0000_i1025" DrawAspect="Content" ObjectID="_1660974212" r:id="rId11"/>
+          <o:OLEObject Type="Embed" ProgID="Word.OpenDocumentText.12" ShapeID="_x0000_i1025" DrawAspect="Content" ObjectID="_1678963013" r:id="rId11"/>
         </w:object>
       </w:r>
     </w:p>
@@ -12732,21 +12751,7 @@
         <w:rPr>
           <w:rFonts w:eastAsiaTheme="minorEastAsia"/>
         </w:rPr>
-        <w:t xml:space="preserve"> to map locations and commodities </w:t>
-      </w:r>
-      <w:proofErr w:type="gramStart"/>
-      <w:r>
-        <w:rPr>
-          <w:rFonts w:eastAsiaTheme="minorEastAsia"/>
-        </w:rPr>
-        <w:t>ID’s</w:t>
-      </w:r>
-      <w:proofErr w:type="gramEnd"/>
-      <w:r>
-        <w:rPr>
-          <w:rFonts w:eastAsiaTheme="minorEastAsia"/>
-        </w:rPr>
-        <w:t xml:space="preserve"> to </w:t>
+        <w:t xml:space="preserve"> to map locations and commodities ID’s to </w:t>
       </w:r>
       <w:r>
         <w:rPr>
@@ -12894,18 +12899,7 @@
           <w:sz w:val="20"/>
           <w:szCs w:val="20"/>
         </w:rPr>
-        <w:t xml:space="preserve"> </w:t>
-      </w:r>
-      <w:proofErr w:type="spellStart"/>
-      <w:proofErr w:type="gramStart"/>
-      <w:r>
-        <w:rPr>
-          <w:rFonts w:ascii="Courier New" w:eastAsia="Times New Roman" w:hAnsi="Courier New" w:cs="Courier New"/>
-          <w:color w:val="000000"/>
-          <w:sz w:val="20"/>
-          <w:szCs w:val="20"/>
-        </w:rPr>
-        <w:t>mdl</w:t>
+        <w:t xml:space="preserve"> mdl</w:t>
       </w:r>
       <w:r>
         <w:rPr>
@@ -12927,8 +12921,6 @@
         </w:rPr>
         <w:t>addVars</w:t>
       </w:r>
-      <w:proofErr w:type="spellEnd"/>
-      <w:proofErr w:type="gramEnd"/>
       <w:r>
         <w:rPr>
           <w:rFonts w:ascii="Courier New" w:eastAsia="Times New Roman" w:hAnsi="Courier New" w:cs="Courier New"/>
@@ -12967,19 +12959,8 @@
           <w:sz w:val="20"/>
           <w:szCs w:val="20"/>
         </w:rPr>
-        <w:t xml:space="preserve"> </w:t>
-      </w:r>
-      <w:proofErr w:type="spellStart"/>
-      <w:r>
-        <w:rPr>
-          <w:rFonts w:ascii="Courier New" w:eastAsia="Times New Roman" w:hAnsi="Courier New" w:cs="Courier New"/>
-          <w:color w:val="000000"/>
-          <w:sz w:val="20"/>
-          <w:szCs w:val="20"/>
-        </w:rPr>
-        <w:t>vtype</w:t>
-      </w:r>
-      <w:proofErr w:type="spellEnd"/>
+        <w:t xml:space="preserve"> vtype</w:t>
+      </w:r>
       <w:r>
         <w:rPr>
           <w:rFonts w:ascii="Courier New" w:eastAsia="Times New Roman" w:hAnsi="Courier New" w:cs="Courier New"/>
@@ -12991,7 +12972,6 @@
         </w:rPr>
         <w:t>=</w:t>
       </w:r>
-      <w:proofErr w:type="spellStart"/>
       <w:r>
         <w:rPr>
           <w:rFonts w:ascii="Courier New" w:eastAsia="Times New Roman" w:hAnsi="Courier New" w:cs="Courier New"/>
@@ -13041,7 +13021,6 @@
         </w:rPr>
         <w:t>CONTINUOUS</w:t>
       </w:r>
-      <w:proofErr w:type="spellEnd"/>
       <w:r>
         <w:rPr>
           <w:rFonts w:ascii="Courier New" w:eastAsia="Times New Roman" w:hAnsi="Courier New" w:cs="Courier New"/>
@@ -13117,7 +13096,6 @@
           <w:szCs w:val="20"/>
         </w:rPr>
       </w:pPr>
-      <w:proofErr w:type="spellStart"/>
       <w:r>
         <w:rPr>
           <w:rFonts w:ascii="Courier New" w:eastAsia="Times New Roman" w:hAnsi="Courier New" w:cs="Courier New"/>
@@ -13125,17 +13103,7 @@
           <w:sz w:val="20"/>
           <w:szCs w:val="20"/>
         </w:rPr>
-        <w:t>x_keys</w:t>
-      </w:r>
-      <w:proofErr w:type="spellEnd"/>
-      <w:r>
-        <w:rPr>
-          <w:rFonts w:ascii="Courier New" w:eastAsia="Times New Roman" w:hAnsi="Courier New" w:cs="Courier New"/>
-          <w:color w:val="000000"/>
-          <w:sz w:val="20"/>
-          <w:szCs w:val="20"/>
-        </w:rPr>
-        <w:t xml:space="preserve"> </w:t>
+        <w:t xml:space="preserve">x_keys </w:t>
       </w:r>
       <w:r>
         <w:rPr>
@@ -13168,7 +13136,6 @@
         </w:rPr>
         <w:t>[(</w:t>
       </w:r>
-      <w:proofErr w:type="spellStart"/>
       <w:r>
         <w:rPr>
           <w:rFonts w:ascii="Courier New" w:eastAsia="Times New Roman" w:hAnsi="Courier New" w:cs="Courier New"/>
@@ -13178,7 +13145,6 @@
         </w:rPr>
         <w:t>i</w:t>
       </w:r>
-      <w:proofErr w:type="spellEnd"/>
       <w:r>
         <w:rPr>
           <w:rFonts w:ascii="Courier New" w:eastAsia="Times New Roman" w:hAnsi="Courier New" w:cs="Courier New"/>
@@ -13257,27 +13223,7 @@
           <w:sz w:val="20"/>
           <w:szCs w:val="20"/>
         </w:rPr>
-        <w:t xml:space="preserve"> </w:t>
-      </w:r>
-      <w:proofErr w:type="spellStart"/>
-      <w:r>
-        <w:rPr>
-          <w:rFonts w:ascii="Courier New" w:eastAsia="Times New Roman" w:hAnsi="Courier New" w:cs="Courier New"/>
-          <w:color w:val="000000"/>
-          <w:sz w:val="20"/>
-          <w:szCs w:val="20"/>
-        </w:rPr>
-        <w:t>i</w:t>
-      </w:r>
-      <w:proofErr w:type="spellEnd"/>
-      <w:r>
-        <w:rPr>
-          <w:rFonts w:ascii="Courier New" w:eastAsia="Times New Roman" w:hAnsi="Courier New" w:cs="Courier New"/>
-          <w:color w:val="000000"/>
-          <w:sz w:val="20"/>
-          <w:szCs w:val="20"/>
-        </w:rPr>
-        <w:t xml:space="preserve"> </w:t>
+        <w:t xml:space="preserve"> i </w:t>
       </w:r>
       <w:r>
         <w:rPr>
@@ -13339,7 +13285,6 @@
         </w:rPr>
         <w:t xml:space="preserve"> J </w:t>
       </w:r>
-      <w:proofErr w:type="spellStart"/>
       <w:r>
         <w:rPr>
           <w:rFonts w:ascii="Courier New" w:eastAsia="Times New Roman" w:hAnsi="Courier New" w:cs="Courier New"/>
@@ -13358,17 +13303,7 @@
           <w:sz w:val="20"/>
           <w:szCs w:val="20"/>
         </w:rPr>
-        <w:t xml:space="preserve"> k</w:t>
-      </w:r>
-      <w:proofErr w:type="spellEnd"/>
-      <w:r>
-        <w:rPr>
-          <w:rFonts w:ascii="Courier New" w:eastAsia="Times New Roman" w:hAnsi="Courier New" w:cs="Courier New"/>
-          <w:color w:val="000000"/>
-          <w:sz w:val="20"/>
-          <w:szCs w:val="20"/>
-        </w:rPr>
-        <w:t xml:space="preserve"> </w:t>
+        <w:t xml:space="preserve"> k </w:t>
       </w:r>
       <w:r>
         <w:rPr>
@@ -13475,7 +13410,7 @@
             <w10:borderbottom type="single" width="4"/>
             <w10:borderright type="single" width="4"/>
           </v:shape>
-          <o:OLEObject Type="Embed" ProgID="Word.OpenDocumentText.12" ShapeID="_x0000_i1026" DrawAspect="Content" ObjectID="_1660974213" r:id="rId13"/>
+          <o:OLEObject Type="Embed" ProgID="Word.OpenDocumentText.12" ShapeID="_x0000_i1026" DrawAspect="Content" ObjectID="_1678963014" r:id="rId13"/>
         </w:object>
       </w:r>
     </w:p>
@@ -13547,7 +13482,7 @@
           <v:shape id="_x0000_i1027" type="#_x0000_t75" style="width:468.2pt;height:124.45pt" o:ole="">
             <v:imagedata r:id="rId14" o:title=""/>
           </v:shape>
-          <o:OLEObject Type="Embed" ProgID="Word.OpenDocumentText.12" ShapeID="_x0000_i1027" DrawAspect="Content" ObjectID="_1660974214" r:id="rId15"/>
+          <o:OLEObject Type="Embed" ProgID="Word.OpenDocumentText.12" ShapeID="_x0000_i1027" DrawAspect="Content" ObjectID="_1678963015" r:id="rId15"/>
         </w:object>
       </w:r>
     </w:p>
@@ -13601,15 +13536,7 @@
         <w:jc w:val="both"/>
       </w:pPr>
       <w:r>
-        <w:t xml:space="preserve">Happy to know that the bark they produce will have an environment friendly destination, Paper Tree closed the deal with Four Season. It’s your job now to add this new business requirement to Mr. </w:t>
-      </w:r>
-      <w:proofErr w:type="spellStart"/>
-      <w:r>
-        <w:t>Mip’s</w:t>
-      </w:r>
-      <w:proofErr w:type="spellEnd"/>
-      <w:r>
-        <w:t xml:space="preserve"> model. If you need some help, there is a hint in the footnote</w:t>
+        <w:t>Happy to know that the bark they produce will have an environment friendly destination, Paper Tree closed the deal with Four Season. It’s your job now to add this new business requirement to Mr. Mip’s model. If you need some help, there is a hint in the footnote</w:t>
       </w:r>
       <w:r>
         <w:rPr>
@@ -13648,15 +13575,7 @@
         <w:jc w:val="both"/>
       </w:pPr>
       <w:r>
-        <w:t xml:space="preserve">For formulations that requires several parameters, it’s a good practice to design an optimization data model to write the formulation. The data model should have two sections: set of indices denoted and parameters. By following Mr. </w:t>
-      </w:r>
-      <w:proofErr w:type="spellStart"/>
-      <w:r>
-        <w:t>Mip’s</w:t>
-      </w:r>
-      <w:proofErr w:type="spellEnd"/>
-      <w:r>
-        <w:t xml:space="preserve"> standards you will have a clean formulation and neat implementation.</w:t>
+        <w:t>For formulations that requires several parameters, it’s a good practice to design an optimization data model to write the formulation. The data model should have two sections: set of indices denoted and parameters. By following Mr. Mip’s standards you will have a clean formulation and neat implementation.</w:t>
       </w:r>
     </w:p>
     <w:p>

</xml_diff>